<commit_message>
se realizó la delimitacion del proyecto final, definiendo el episodio escogidos, los niveles y la jugabilidad
</commit_message>
<xml_diff>
--- a/delimitacion.docx
+++ b/delimitacion.docx
@@ -2,7 +2,285 @@
 <file path=word/document.xml><?xml version="1.0" encoding="utf-8"?>
 <w:document xmlns:wpc="http://schemas.microsoft.com/office/word/2010/wordprocessingCanvas" xmlns:cx="http://schemas.microsoft.com/office/drawing/2014/chartex" xmlns:cx1="http://schemas.microsoft.com/office/drawing/2015/9/8/chartex" xmlns:cx2="http://schemas.microsoft.com/office/drawing/2015/10/21/chartex" xmlns:cx3="http://schemas.microsoft.com/office/drawing/2016/5/9/chartex" xmlns:cx4="http://schemas.microsoft.com/office/drawing/2016/5/10/chartex" xmlns:cx5="http://schemas.microsoft.com/office/drawing/2016/5/11/chartex" xmlns:cx6="http://schemas.microsoft.com/office/drawing/2016/5/12/chartex" xmlns:cx7="http://schemas.microsoft.com/office/drawing/2016/5/13/chartex" xmlns:cx8="http://schemas.microsoft.com/office/drawing/2016/5/14/chartex" xmlns:mc="http://schemas.openxmlformats.org/markup-compatibility/2006" xmlns:aink="http://schemas.microsoft.com/office/drawing/2016/ink" xmlns:am3d="http://schemas.microsoft.com/office/drawing/2017/model3d" xmlns:o="urn:schemas-microsoft-com:office:office" xmlns:oel="http://schemas.microsoft.com/office/2019/extlst" xmlns:r="http://schemas.openxmlformats.org/officeDocument/2006/relationships" xmlns:m="http://schemas.openxmlformats.org/officeDocument/2006/math" xmlns:v="urn:schemas-microsoft-com:vml" xmlns:wp14="http://schemas.microsoft.com/office/word/2010/wordprocessingDrawing" xmlns:wp="http://schemas.openxmlformats.org/drawingml/2006/wordprocessingDrawing" xmlns:w10="urn:schemas-microsoft-com:office:word" xmlns:w="http://schemas.openxmlformats.org/wordprocessingml/2006/main" xmlns:w14="http://schemas.microsoft.com/office/word/2010/wordml" xmlns:w15="http://schemas.microsoft.com/office/word/2012/wordml" xmlns:w16cex="http://schemas.microsoft.com/office/word/2018/wordml/cex" xmlns:w16cid="http://schemas.microsoft.com/office/word/2016/wordml/cid" xmlns:w16="http://schemas.microsoft.com/office/word/2018/wordml" xmlns:w16du="http://schemas.microsoft.com/office/word/2023/wordml/word16du" xmlns:w16sdtdh="http://schemas.microsoft.com/office/word/2020/wordml/sdtdatahash" xmlns:w16se="http://schemas.microsoft.com/office/word/2015/wordml/symex" xmlns:wpg="http://schemas.microsoft.com/office/word/2010/wordprocessingGroup" xmlns:wpi="http://schemas.microsoft.com/office/word/2010/wordprocessingInk" xmlns:wne="http://schemas.microsoft.com/office/word/2006/wordml" xmlns:wps="http://schemas.microsoft.com/office/word/2010/wordprocessingShape" mc:Ignorable="w14 w15 w16se w16cid w16 w16cex w16sdtdh w16du wp14">
   <w:body>
-    <w:p/>
+    <w:p>
+      <w:pPr>
+        <w:jc w:val="center"/>
+        <w:rPr>
+          <w:b/>
+          <w:bCs/>
+          <w:lang w:val="es-ES"/>
+        </w:rPr>
+      </w:pPr>
+      <w:r>
+        <w:rPr>
+          <w:b/>
+          <w:bCs/>
+          <w:lang w:val="es-ES"/>
+        </w:rPr>
+        <w:t>Proyecto Final – Videojuego</w:t>
+      </w:r>
+    </w:p>
+    <w:p>
+      <w:r>
+        <w:rPr>
+          <w:b/>
+          <w:bCs/>
+          <w:lang w:val="es-ES"/>
+        </w:rPr>
+        <w:t>Episodio:</w:t>
+      </w:r>
+      <w:r>
+        <w:rPr>
+          <w:lang w:val="es-ES"/>
+        </w:rPr>
+        <w:t xml:space="preserve"> </w:t>
+      </w:r>
+      <w:r>
+        <w:t xml:space="preserve"> 2 - «Bart </w:t>
+      </w:r>
+      <w:proofErr w:type="spellStart"/>
+      <w:r>
+        <w:t>the</w:t>
+      </w:r>
+      <w:proofErr w:type="spellEnd"/>
+      <w:r>
+        <w:t xml:space="preserve"> </w:t>
+      </w:r>
+      <w:proofErr w:type="spellStart"/>
+      <w:r>
+        <w:t>Genius</w:t>
+      </w:r>
+      <w:proofErr w:type="spellEnd"/>
+      <w:r>
+        <w:t>» , Temporada: 1</w:t>
+      </w:r>
+    </w:p>
+    <w:p>
+      <w:r>
+        <w:rPr>
+          <w:b/>
+          <w:bCs/>
+        </w:rPr>
+        <w:t xml:space="preserve">Sinopsis: </w:t>
+      </w:r>
+      <w:r>
+        <w:t xml:space="preserve">Ante la perspectiva de suspender un examen test de inteligencia, Bart cambia su examen por el de Martin Prince. Cuando el psicólogo escolar, el doctor J. Loren </w:t>
+      </w:r>
+      <w:proofErr w:type="spellStart"/>
+      <w:r>
+        <w:t>Pryor</w:t>
+      </w:r>
+      <w:proofErr w:type="spellEnd"/>
+      <w:r>
+        <w:t>, considera los resultados, determina que Bart es un genio, para gozo de Homer</w:t>
+      </w:r>
+      <w:r>
+        <w:t>o</w:t>
+      </w:r>
+      <w:r>
+        <w:t xml:space="preserve"> y Marge, e inscriben a Bart en una escuela especializada.</w:t>
+      </w:r>
+    </w:p>
+    <w:p>
+      <w:r>
+        <w:t>En su primer día en el Centro Adelantado de Enseñanza para Niños Superdotados, Bart se encuentra desplazado entre niños tan inteligentes. En casa, empero, disfruta del nuevo interés que le demuestra Homer</w:t>
+      </w:r>
+      <w:r>
+        <w:t>o</w:t>
+      </w:r>
+      <w:r>
+        <w:t>, que confía en estimular a su hijo con un poco de cultura. Marge compra entradas para la ópera.</w:t>
+      </w:r>
+    </w:p>
+    <w:p>
+      <w:r>
+        <w:t xml:space="preserve">Aislado por sus compañeros genios, Bart visita su antigua escuela donde es rechazado por sus compañeros que le consideran "un renegado". Cuando el proyecto científico de Bart está a punto de hacer saltar por los aires a la escuela, éste confiesa al doctor </w:t>
+      </w:r>
+      <w:proofErr w:type="spellStart"/>
+      <w:r>
+        <w:t>Pryor</w:t>
+      </w:r>
+      <w:proofErr w:type="spellEnd"/>
+      <w:r>
+        <w:t xml:space="preserve"> que el verdadero genio es Martin Prince. Bart vuelve a casa y cuenta a su padre que intercambió los exámenes, pero que se alegra de la nueva relación que tiene con él. Homer</w:t>
+      </w:r>
+      <w:r>
+        <w:t>o</w:t>
+      </w:r>
+      <w:r>
+        <w:t>, fuera de sí, le persigue por toda la casa.</w:t>
+      </w:r>
+    </w:p>
+    <w:p>
+      <w:pPr>
+        <w:rPr>
+          <w:b/>
+          <w:bCs/>
+        </w:rPr>
+      </w:pPr>
+      <w:r>
+        <w:rPr>
+          <w:b/>
+          <w:bCs/>
+        </w:rPr>
+        <w:t>Planteamiento del videojuego:</w:t>
+      </w:r>
+    </w:p>
+    <w:p>
+      <w:r>
+        <w:rPr>
+          <w:b/>
+          <w:bCs/>
+        </w:rPr>
+        <w:t>Tutorial:</w:t>
+      </w:r>
+      <w:r>
+        <w:t xml:space="preserve"> la idea es que el tutorial para mostrar como moverse dentro del juego es hacerlo con el primer momento del episodio, donde </w:t>
+      </w:r>
+      <w:r>
+        <w:t>la familia juega “</w:t>
+      </w:r>
+      <w:proofErr w:type="spellStart"/>
+      <w:r>
+        <w:t>Scrabble</w:t>
+      </w:r>
+      <w:proofErr w:type="spellEnd"/>
+      <w:r>
+        <w:t>”</w:t>
+      </w:r>
+      <w:r>
+        <w:t xml:space="preserve">, el jugador deberá </w:t>
+      </w:r>
+      <w:r>
+        <w:t>recoger</w:t>
+      </w:r>
+      <w:r>
+        <w:t xml:space="preserve"> las </w:t>
+      </w:r>
+      <w:r>
+        <w:t>fichas con las letras que forman la palabra “</w:t>
+      </w:r>
+      <w:proofErr w:type="spellStart"/>
+      <w:r>
+        <w:t>Kwyjibo</w:t>
+      </w:r>
+      <w:proofErr w:type="spellEnd"/>
+      <w:r>
+        <w:t>”</w:t>
+      </w:r>
+      <w:r>
+        <w:t>, y luego escapar de homero para terminar el tutorial.</w:t>
+      </w:r>
+    </w:p>
+    <w:p>
+      <w:r>
+        <w:rPr>
+          <w:b/>
+          <w:bCs/>
+        </w:rPr>
+        <w:lastRenderedPageBreak/>
+        <w:t>Niv</w:t>
+      </w:r>
+      <w:r>
+        <w:rPr>
+          <w:b/>
+          <w:bCs/>
+        </w:rPr>
+        <w:t>eles:</w:t>
+      </w:r>
+      <w:r>
+        <w:t xml:space="preserve"> la idea es dividir el </w:t>
+      </w:r>
+      <w:r>
+        <w:t xml:space="preserve">juego en dos niveles, y a su vez estos mismos dividirlos en escenas, las escenas van a estar definidas por los diferentes momentos que ocurren dentro del episodio, </w:t>
+      </w:r>
+      <w:r>
+        <w:t xml:space="preserve">como en la escena donde Bart cambia los exámenes de </w:t>
+      </w:r>
+      <w:r>
+        <w:t>él</w:t>
+      </w:r>
+      <w:r>
+        <w:t xml:space="preserve"> y de Marti</w:t>
+      </w:r>
+      <w:r>
+        <w:t xml:space="preserve">n, por </w:t>
+      </w:r>
+      <w:r>
+        <w:t>ejemplo,</w:t>
+      </w:r>
+      <w:r>
+        <w:t xml:space="preserve"> en esta escena podemos hacer </w:t>
+      </w:r>
+      <w:r>
+        <w:t>que la misión sea</w:t>
+      </w:r>
+      <w:r>
+        <w:t xml:space="preserve"> distraer</w:t>
+      </w:r>
+      <w:r>
+        <w:t xml:space="preserve"> por medio del uso de habilidades</w:t>
+      </w:r>
+      <w:r>
+        <w:t xml:space="preserve"> a la profesora </w:t>
+      </w:r>
+      <w:r>
+        <w:t>Edna</w:t>
+      </w:r>
+      <w:r>
+        <w:t xml:space="preserve"> y así poder cambiar los exámenes, del mismo modo se harán </w:t>
+      </w:r>
+      <w:r>
+        <w:t xml:space="preserve">con los otros momentos </w:t>
+      </w:r>
+      <w:r>
+        <w:t>importantes.</w:t>
+      </w:r>
+    </w:p>
+    <w:p>
+      <w:r>
+        <w:rPr>
+          <w:b/>
+          <w:bCs/>
+        </w:rPr>
+        <w:t>Jugabilidad:</w:t>
+      </w:r>
+      <w:r>
+        <w:t xml:space="preserve"> el juego permitirá al </w:t>
+      </w:r>
+      <w:r>
+        <w:t xml:space="preserve">jugador la posibilidad de utilizar habilidades, desde básicas como caminar, correr, saltar, </w:t>
+      </w:r>
+      <w:r>
+        <w:t>y otras habilidades más especiales como, lanzar piedras</w:t>
+      </w:r>
+      <w:r>
+        <w:t>,</w:t>
+      </w:r>
+      <w:r>
+        <w:t xml:space="preserve"> </w:t>
+      </w:r>
+      <w:r>
+        <w:t xml:space="preserve">entre otras. </w:t>
+      </w:r>
+      <w:r>
+        <w:t>De igual manera también se permitirá a</w:t>
+      </w:r>
+      <w:r>
+        <w:t>l</w:t>
+      </w:r>
+      <w:r>
+        <w:t xml:space="preserve"> usuario interactuar con diferentes elementos del mapa, como por ejemplo las fichas de </w:t>
+      </w:r>
+      <w:proofErr w:type="spellStart"/>
+      <w:r>
+        <w:t>Scrabble</w:t>
+      </w:r>
+      <w:proofErr w:type="spellEnd"/>
+      <w:r>
+        <w:t xml:space="preserve"> en el tutorial.</w:t>
+      </w:r>
+    </w:p>
     <w:sectPr>
       <w:pgSz w:w="12240" w:h="15840"/>
       <w:pgMar w:top="1417" w:right="1701" w:bottom="1417" w:left="1701" w:header="708" w:footer="708" w:gutter="0"/>
@@ -411,6 +689,14 @@
   <w:style w:type="paragraph" w:default="1" w:styleId="Normal">
     <w:name w:val="Normal"/>
     <w:qFormat/>
+    <w:rsid w:val="000B2D7D"/>
+    <w:pPr>
+      <w:spacing w:line="480" w:lineRule="auto"/>
+    </w:pPr>
+    <w:rPr>
+      <w:rFonts w:ascii="Times New Roman" w:hAnsi="Times New Roman"/>
+      <w:sz w:val="24"/>
+    </w:rPr>
   </w:style>
   <w:style w:type="paragraph" w:styleId="Ttulo1">
     <w:name w:val="heading 1"/>
@@ -423,7 +709,7 @@
     <w:pPr>
       <w:keepNext/>
       <w:keepLines/>
-      <w:spacing w:before="360" w:after="80"/>
+      <w:spacing w:before="360" w:after="80" w:line="259" w:lineRule="auto"/>
       <w:outlineLvl w:val="0"/>
     </w:pPr>
     <w:rPr>
@@ -446,7 +732,7 @@
     <w:pPr>
       <w:keepNext/>
       <w:keepLines/>
-      <w:spacing w:before="160" w:after="80"/>
+      <w:spacing w:before="160" w:after="80" w:line="259" w:lineRule="auto"/>
       <w:outlineLvl w:val="1"/>
     </w:pPr>
     <w:rPr>
@@ -469,11 +755,11 @@
     <w:pPr>
       <w:keepNext/>
       <w:keepLines/>
-      <w:spacing w:before="160" w:after="80"/>
+      <w:spacing w:before="160" w:after="80" w:line="259" w:lineRule="auto"/>
       <w:outlineLvl w:val="2"/>
     </w:pPr>
     <w:rPr>
-      <w:rFonts w:eastAsiaTheme="majorEastAsia" w:cstheme="majorBidi"/>
+      <w:rFonts w:asciiTheme="minorHAnsi" w:eastAsiaTheme="majorEastAsia" w:hAnsiTheme="minorHAnsi" w:cstheme="majorBidi"/>
       <w:color w:val="0F4761" w:themeColor="accent1" w:themeShade="BF"/>
       <w:sz w:val="28"/>
       <w:szCs w:val="28"/>
@@ -492,14 +778,15 @@
     <w:pPr>
       <w:keepNext/>
       <w:keepLines/>
-      <w:spacing w:before="80" w:after="40"/>
+      <w:spacing w:before="80" w:after="40" w:line="259" w:lineRule="auto"/>
       <w:outlineLvl w:val="3"/>
     </w:pPr>
     <w:rPr>
-      <w:rFonts w:eastAsiaTheme="majorEastAsia" w:cstheme="majorBidi"/>
+      <w:rFonts w:asciiTheme="minorHAnsi" w:eastAsiaTheme="majorEastAsia" w:hAnsiTheme="minorHAnsi" w:cstheme="majorBidi"/>
       <w:i/>
       <w:iCs/>
       <w:color w:val="0F4761" w:themeColor="accent1" w:themeShade="BF"/>
+      <w:sz w:val="22"/>
     </w:rPr>
   </w:style>
   <w:style w:type="paragraph" w:styleId="Ttulo5">
@@ -515,12 +802,13 @@
     <w:pPr>
       <w:keepNext/>
       <w:keepLines/>
-      <w:spacing w:before="80" w:after="40"/>
+      <w:spacing w:before="80" w:after="40" w:line="259" w:lineRule="auto"/>
       <w:outlineLvl w:val="4"/>
     </w:pPr>
     <w:rPr>
-      <w:rFonts w:eastAsiaTheme="majorEastAsia" w:cstheme="majorBidi"/>
+      <w:rFonts w:asciiTheme="minorHAnsi" w:eastAsiaTheme="majorEastAsia" w:hAnsiTheme="minorHAnsi" w:cstheme="majorBidi"/>
       <w:color w:val="0F4761" w:themeColor="accent1" w:themeShade="BF"/>
+      <w:sz w:val="22"/>
     </w:rPr>
   </w:style>
   <w:style w:type="paragraph" w:styleId="Ttulo6">
@@ -536,14 +824,15 @@
     <w:pPr>
       <w:keepNext/>
       <w:keepLines/>
-      <w:spacing w:before="40" w:after="0"/>
+      <w:spacing w:before="40" w:after="0" w:line="259" w:lineRule="auto"/>
       <w:outlineLvl w:val="5"/>
     </w:pPr>
     <w:rPr>
-      <w:rFonts w:eastAsiaTheme="majorEastAsia" w:cstheme="majorBidi"/>
+      <w:rFonts w:asciiTheme="minorHAnsi" w:eastAsiaTheme="majorEastAsia" w:hAnsiTheme="minorHAnsi" w:cstheme="majorBidi"/>
       <w:i/>
       <w:iCs/>
       <w:color w:val="595959" w:themeColor="text1" w:themeTint="A6"/>
+      <w:sz w:val="22"/>
     </w:rPr>
   </w:style>
   <w:style w:type="paragraph" w:styleId="Ttulo7">
@@ -559,12 +848,13 @@
     <w:pPr>
       <w:keepNext/>
       <w:keepLines/>
-      <w:spacing w:before="40" w:after="0"/>
+      <w:spacing w:before="40" w:after="0" w:line="259" w:lineRule="auto"/>
       <w:outlineLvl w:val="6"/>
     </w:pPr>
     <w:rPr>
-      <w:rFonts w:eastAsiaTheme="majorEastAsia" w:cstheme="majorBidi"/>
+      <w:rFonts w:asciiTheme="minorHAnsi" w:eastAsiaTheme="majorEastAsia" w:hAnsiTheme="minorHAnsi" w:cstheme="majorBidi"/>
       <w:color w:val="595959" w:themeColor="text1" w:themeTint="A6"/>
+      <w:sz w:val="22"/>
     </w:rPr>
   </w:style>
   <w:style w:type="paragraph" w:styleId="Ttulo8">
@@ -580,14 +870,15 @@
     <w:pPr>
       <w:keepNext/>
       <w:keepLines/>
-      <w:spacing w:after="0"/>
+      <w:spacing w:after="0" w:line="259" w:lineRule="auto"/>
       <w:outlineLvl w:val="7"/>
     </w:pPr>
     <w:rPr>
-      <w:rFonts w:eastAsiaTheme="majorEastAsia" w:cstheme="majorBidi"/>
+      <w:rFonts w:asciiTheme="minorHAnsi" w:eastAsiaTheme="majorEastAsia" w:hAnsiTheme="minorHAnsi" w:cstheme="majorBidi"/>
       <w:i/>
       <w:iCs/>
       <w:color w:val="272727" w:themeColor="text1" w:themeTint="D8"/>
+      <w:sz w:val="22"/>
     </w:rPr>
   </w:style>
   <w:style w:type="paragraph" w:styleId="Ttulo9">
@@ -603,18 +894,18 @@
     <w:pPr>
       <w:keepNext/>
       <w:keepLines/>
-      <w:spacing w:after="0"/>
+      <w:spacing w:after="0" w:line="259" w:lineRule="auto"/>
       <w:outlineLvl w:val="8"/>
     </w:pPr>
     <w:rPr>
-      <w:rFonts w:eastAsiaTheme="majorEastAsia" w:cstheme="majorBidi"/>
+      <w:rFonts w:asciiTheme="minorHAnsi" w:eastAsiaTheme="majorEastAsia" w:hAnsiTheme="minorHAnsi" w:cstheme="majorBidi"/>
       <w:color w:val="272727" w:themeColor="text1" w:themeTint="D8"/>
+      <w:sz w:val="22"/>
     </w:rPr>
   </w:style>
   <w:style w:type="character" w:default="1" w:styleId="Fuentedeprrafopredeter">
     <w:name w:val="Default Paragraph Font"/>
     <w:uiPriority w:val="1"/>
-    <w:semiHidden/>
     <w:unhideWhenUsed/>
   </w:style>
   <w:style w:type="table" w:default="1" w:styleId="Tablanormal">
@@ -803,9 +1094,10 @@
       <w:numPr>
         <w:ilvl w:val="1"/>
       </w:numPr>
+      <w:spacing w:line="259" w:lineRule="auto"/>
     </w:pPr>
     <w:rPr>
-      <w:rFonts w:eastAsiaTheme="majorEastAsia" w:cstheme="majorBidi"/>
+      <w:rFonts w:asciiTheme="minorHAnsi" w:eastAsiaTheme="majorEastAsia" w:hAnsiTheme="minorHAnsi" w:cstheme="majorBidi"/>
       <w:color w:val="595959" w:themeColor="text1" w:themeTint="A6"/>
       <w:spacing w:val="15"/>
       <w:sz w:val="28"/>
@@ -835,13 +1127,15 @@
     <w:qFormat/>
     <w:rsid w:val="0067132A"/>
     <w:pPr>
-      <w:spacing w:before="160"/>
+      <w:spacing w:before="160" w:line="259" w:lineRule="auto"/>
       <w:jc w:val="center"/>
     </w:pPr>
     <w:rPr>
+      <w:rFonts w:asciiTheme="minorHAnsi" w:hAnsiTheme="minorHAnsi"/>
       <w:i/>
       <w:iCs/>
       <w:color w:val="404040" w:themeColor="text1" w:themeTint="BF"/>
+      <w:sz w:val="22"/>
     </w:rPr>
   </w:style>
   <w:style w:type="character" w:customStyle="1" w:styleId="CitaCar">
@@ -863,9 +1157,14 @@
     <w:qFormat/>
     <w:rsid w:val="0067132A"/>
     <w:pPr>
+      <w:spacing w:line="259" w:lineRule="auto"/>
       <w:ind w:left="720"/>
       <w:contextualSpacing/>
     </w:pPr>
+    <w:rPr>
+      <w:rFonts w:asciiTheme="minorHAnsi" w:hAnsiTheme="minorHAnsi"/>
+      <w:sz w:val="22"/>
+    </w:rPr>
   </w:style>
   <w:style w:type="character" w:styleId="nfasisintenso">
     <w:name w:val="Intense Emphasis"/>
@@ -892,14 +1191,16 @@
         <w:top w:val="single" w:sz="4" w:space="10" w:color="0F4761" w:themeColor="accent1" w:themeShade="BF"/>
         <w:bottom w:val="single" w:sz="4" w:space="10" w:color="0F4761" w:themeColor="accent1" w:themeShade="BF"/>
       </w:pBdr>
-      <w:spacing w:before="360" w:after="360"/>
+      <w:spacing w:before="360" w:after="360" w:line="259" w:lineRule="auto"/>
       <w:ind w:left="864" w:right="864"/>
       <w:jc w:val="center"/>
     </w:pPr>
     <w:rPr>
+      <w:rFonts w:asciiTheme="minorHAnsi" w:hAnsiTheme="minorHAnsi"/>
       <w:i/>
       <w:iCs/>
       <w:color w:val="0F4761" w:themeColor="accent1" w:themeShade="BF"/>
+      <w:sz w:val="22"/>
     </w:rPr>
   </w:style>
   <w:style w:type="character" w:customStyle="1" w:styleId="CitadestacadaCar">

</xml_diff>